<commit_message>
Update file writing method and dependencies
Improved the "writeWordDocument" method in FileUtils for better readability and functionality. Made the method more specific - 'addTitleToWordDocument' and 'addTextToWordDocument' instead of generic 'addTitleToDocument' and 'addTextToDocument'. Only creating 'XWPFNumbering' object when a numbered list is detected in the text, previously it was creating regardless of the text format.
Rearranged the dependencies in 'build.gradle.kts'.
Added 'log4j-core:2.21.0' dependency to improve logging feature and 'junit-platform-launcher' to runtime scope for testing. Updated gradle version from 8.3 to 8.4 for latest features and fixes.
The println statement in 'FileUtilsTest' was updated to print the specific filename 'meeting_minutes.docx'.
</commit_message>
<xml_diff>
--- a/src/main/resources/text/meeting_minutes.docx
+++ b/src/main/resources/text/meeting_minutes.docx
@@ -60,7 +60,7 @@
     <w:p>
       <w:pPr>
         <w:numPr>
-          <w:numId w:val="4"/>
+          <w:numId w:val="1"/>
         </w:numPr>
       </w:pPr>
       <w:r>
@@ -70,7 +70,7 @@
     <w:p>
       <w:pPr>
         <w:numPr>
-          <w:numId w:val="4"/>
+          <w:numId w:val="1"/>
         </w:numPr>
       </w:pPr>
       <w:r>
@@ -80,7 +80,7 @@
     <w:p>
       <w:pPr>
         <w:numPr>
-          <w:numId w:val="4"/>
+          <w:numId w:val="1"/>
         </w:numPr>
       </w:pPr>
       <w:r>
@@ -90,7 +90,7 @@
     <w:p>
       <w:pPr>
         <w:numPr>
-          <w:numId w:val="4"/>
+          <w:numId w:val="1"/>
         </w:numPr>
       </w:pPr>
       <w:r>
@@ -100,7 +100,7 @@
     <w:p>
       <w:pPr>
         <w:numPr>
-          <w:numId w:val="4"/>
+          <w:numId w:val="1"/>
         </w:numPr>
       </w:pPr>
       <w:r>
@@ -110,7 +110,7 @@
     <w:p>
       <w:pPr>
         <w:numPr>
-          <w:numId w:val="4"/>
+          <w:numId w:val="1"/>
         </w:numPr>
       </w:pPr>
       <w:r>
@@ -120,7 +120,7 @@
     <w:p>
       <w:pPr>
         <w:numPr>
-          <w:numId w:val="4"/>
+          <w:numId w:val="1"/>
         </w:numPr>
       </w:pPr>
       <w:r>
@@ -130,7 +130,7 @@
     <w:p>
       <w:pPr>
         <w:numPr>
-          <w:numId w:val="4"/>
+          <w:numId w:val="1"/>
         </w:numPr>
       </w:pPr>
       <w:r>
@@ -140,7 +140,7 @@
     <w:p>
       <w:pPr>
         <w:numPr>
-          <w:numId w:val="4"/>
+          <w:numId w:val="1"/>
         </w:numPr>
       </w:pPr>
       <w:r>
@@ -150,7 +150,7 @@
     <w:p>
       <w:pPr>
         <w:numPr>
-          <w:numId w:val="4"/>
+          <w:numId w:val="1"/>
         </w:numPr>
       </w:pPr>
       <w:r>
@@ -160,7 +160,7 @@
     <w:p>
       <w:pPr>
         <w:numPr>
-          <w:numId w:val="4"/>
+          <w:numId w:val="1"/>
         </w:numPr>
       </w:pPr>
       <w:r>
@@ -170,7 +170,7 @@
     <w:p>
       <w:pPr>
         <w:numPr>
-          <w:numId w:val="4"/>
+          <w:numId w:val="1"/>
         </w:numPr>
       </w:pPr>
       <w:r>
@@ -180,7 +180,7 @@
     <w:p>
       <w:pPr>
         <w:numPr>
-          <w:numId w:val="4"/>
+          <w:numId w:val="1"/>
         </w:numPr>
       </w:pPr>
       <w:r>
@@ -190,7 +190,7 @@
     <w:p>
       <w:pPr>
         <w:numPr>
-          <w:numId w:val="4"/>
+          <w:numId w:val="1"/>
         </w:numPr>
       </w:pPr>
       <w:r>
@@ -206,14 +206,5 @@
   <w:num w:numId="1">
     <w:abstractNumId w:val=""/>
   </w:num>
-  <w:num w:numId="2">
-    <w:abstractNumId w:val=""/>
-  </w:num>
-  <w:num w:numId="3">
-    <w:abstractNumId w:val=""/>
-  </w:num>
-  <w:num w:numId="4">
-    <w:abstractNumId w:val=""/>
-  </w:num>
 </w:numbering>
 </file>
</xml_diff>